<commit_message>
W4 update, part 1
</commit_message>
<xml_diff>
--- a/content/course/public-speaking/lesson-plan/preparation-outlines-activity.docx
+++ b/content/course/public-speaking/lesson-plan/preparation-outlines-activity.docx
@@ -192,12 +192,10 @@
     <w:p>
       <w:pPr>
         <w:pStyle w:val="Normal"/>
-        <w:spacing w:lineRule="auto" w:line="480" w:before="0" w:after="0"/>
-        <w:rPr>
-          <w:rFonts w:ascii="Liberation Serif" w:hAnsi="Liberation Serif"/>
-          <w:sz w:val="24"/>
-          <w:szCs w:val="24"/>
-        </w:rPr>
+        <w:tabs/>
+        <w:spacing w:lineRule="auto" w:line="480" w:before="0" w:after="0"/>
+        <w:ind w:left="360" w:right="0" w:hanging="360"/>
+        <w:rPr/>
       </w:pPr>
       <w:r>
         <w:rPr>
@@ -212,12 +210,10 @@
     <w:p>
       <w:pPr>
         <w:pStyle w:val="Normal"/>
-        <w:spacing w:lineRule="auto" w:line="480" w:before="0" w:after="0"/>
-        <w:rPr>
-          <w:rFonts w:ascii="Liberation Serif" w:hAnsi="Liberation Serif"/>
-          <w:sz w:val="24"/>
-          <w:szCs w:val="24"/>
-        </w:rPr>
+        <w:tabs/>
+        <w:spacing w:lineRule="auto" w:line="480" w:before="0" w:after="0"/>
+        <w:ind w:left="360" w:right="0" w:hanging="360"/>
+        <w:rPr/>
       </w:pPr>
       <w:r>
         <w:rPr>
@@ -240,12 +236,10 @@
     <w:p>
       <w:pPr>
         <w:pStyle w:val="Normal"/>
-        <w:spacing w:lineRule="auto" w:line="480" w:before="0" w:after="0"/>
-        <w:rPr>
-          <w:rFonts w:ascii="Liberation Serif" w:hAnsi="Liberation Serif"/>
-          <w:sz w:val="24"/>
-          <w:szCs w:val="24"/>
-        </w:rPr>
+        <w:tabs/>
+        <w:spacing w:lineRule="auto" w:line="480" w:before="0" w:after="0"/>
+        <w:ind w:left="360" w:right="0" w:hanging="360"/>
+        <w:rPr/>
       </w:pPr>
       <w:r>
         <w:rPr>
@@ -260,12 +254,10 @@
     <w:p>
       <w:pPr>
         <w:pStyle w:val="Normal"/>
-        <w:spacing w:lineRule="auto" w:line="480" w:before="0" w:after="0"/>
-        <w:rPr>
-          <w:rFonts w:ascii="Liberation Serif" w:hAnsi="Liberation Serif"/>
-          <w:sz w:val="24"/>
-          <w:szCs w:val="24"/>
-        </w:rPr>
+        <w:tabs/>
+        <w:spacing w:lineRule="auto" w:line="480" w:before="0" w:after="0"/>
+        <w:ind w:left="360" w:right="0" w:hanging="360"/>
+        <w:rPr/>
       </w:pPr>
       <w:r>
         <w:rPr>
@@ -288,12 +280,10 @@
     <w:p>
       <w:pPr>
         <w:pStyle w:val="Normal"/>
-        <w:spacing w:lineRule="auto" w:line="480" w:before="0" w:after="0"/>
-        <w:rPr>
-          <w:rFonts w:ascii="Liberation Serif" w:hAnsi="Liberation Serif"/>
-          <w:sz w:val="24"/>
-          <w:szCs w:val="24"/>
-        </w:rPr>
+        <w:tabs/>
+        <w:spacing w:lineRule="auto" w:line="480" w:before="0" w:after="0"/>
+        <w:ind w:left="360" w:right="0" w:hanging="360"/>
+        <w:rPr/>
       </w:pPr>
       <w:r>
         <w:rPr>
@@ -327,12 +317,10 @@
     <w:p>
       <w:pPr>
         <w:pStyle w:val="Normal"/>
-        <w:spacing w:lineRule="auto" w:line="480" w:before="0" w:after="0"/>
-        <w:rPr>
-          <w:rFonts w:ascii="Liberation Serif" w:hAnsi="Liberation Serif"/>
-          <w:sz w:val="24"/>
-          <w:szCs w:val="24"/>
-        </w:rPr>
+        <w:tabs/>
+        <w:spacing w:lineRule="auto" w:line="480" w:before="0" w:after="0"/>
+        <w:ind w:left="360" w:right="0" w:hanging="360"/>
+        <w:rPr/>
       </w:pPr>
       <w:r>
         <w:rPr>
@@ -372,14 +360,11 @@
           <w:ilvl w:val="0"/>
           <w:numId w:val="0"/>
         </w:numPr>
-        <w:spacing w:lineRule="auto" w:line="480" w:before="0" w:after="0"/>
-        <w:ind w:left="0" w:hanging="0"/>
+        <w:tabs/>
+        <w:spacing w:lineRule="auto" w:line="480" w:before="0" w:after="0"/>
+        <w:ind w:left="360" w:right="0" w:hanging="360"/>
         <w:contextualSpacing/>
-        <w:rPr>
-          <w:rFonts w:ascii="Liberation Serif" w:hAnsi="Liberation Serif"/>
-          <w:sz w:val="24"/>
-          <w:szCs w:val="24"/>
-        </w:rPr>
+        <w:rPr/>
       </w:pPr>
       <w:r>
         <w:rPr>
@@ -448,12 +433,10 @@
     <w:p>
       <w:pPr>
         <w:pStyle w:val="Normal"/>
-        <w:spacing w:lineRule="auto" w:line="480" w:before="0" w:after="0"/>
-        <w:rPr>
-          <w:rFonts w:ascii="Liberation Serif" w:hAnsi="Liberation Serif"/>
-          <w:sz w:val="24"/>
-          <w:szCs w:val="24"/>
-        </w:rPr>
+        <w:tabs/>
+        <w:spacing w:lineRule="auto" w:line="480" w:before="0" w:after="0"/>
+        <w:ind w:left="360" w:right="0" w:hanging="360"/>
+        <w:rPr/>
       </w:pPr>
       <w:r>
         <w:rPr>
@@ -480,14 +463,11 @@
           <w:ilvl w:val="0"/>
           <w:numId w:val="0"/>
         </w:numPr>
-        <w:spacing w:lineRule="auto" w:line="480" w:before="0" w:after="0"/>
-        <w:ind w:left="0" w:hanging="0"/>
+        <w:tabs/>
+        <w:spacing w:lineRule="auto" w:line="480" w:before="0" w:after="0"/>
+        <w:ind w:left="360" w:right="0" w:hanging="360"/>
         <w:contextualSpacing/>
-        <w:rPr>
-          <w:rFonts w:ascii="Liberation Serif" w:hAnsi="Liberation Serif"/>
-          <w:sz w:val="24"/>
-          <w:szCs w:val="24"/>
-        </w:rPr>
+        <w:rPr/>
       </w:pPr>
       <w:r>
         <w:rPr>
@@ -514,7 +494,9 @@
           <w:ilvl w:val="0"/>
           <w:numId w:val="2"/>
         </w:numPr>
-        <w:spacing w:lineRule="auto" w:line="480" w:before="0" w:after="0"/>
+        <w:tabs/>
+        <w:spacing w:lineRule="auto" w:line="480" w:before="0" w:after="0"/>
+        <w:ind w:left="1080" w:right="0" w:hanging="360"/>
         <w:contextualSpacing/>
         <w:rPr>
           <w:rFonts w:ascii="Liberation Serif" w:hAnsi="Liberation Serif" w:cs="Times New Roman"/>
@@ -537,7 +519,9 @@
           <w:ilvl w:val="0"/>
           <w:numId w:val="2"/>
         </w:numPr>
-        <w:spacing w:lineRule="auto" w:line="480" w:before="0" w:after="0"/>
+        <w:tabs/>
+        <w:spacing w:lineRule="auto" w:line="480" w:before="0" w:after="0"/>
+        <w:ind w:left="1080" w:right="0" w:hanging="360"/>
         <w:contextualSpacing/>
         <w:rPr>
           <w:rFonts w:ascii="Liberation Serif" w:hAnsi="Liberation Serif"/>
@@ -556,7 +540,34 @@
     <w:p>
       <w:pPr>
         <w:pStyle w:val="Normal"/>
-        <w:spacing w:lineRule="auto" w:line="480" w:before="0" w:after="0"/>
+        <w:tabs/>
+        <w:spacing w:lineRule="auto" w:line="480" w:before="0" w:after="0"/>
+        <w:ind w:left="360" w:right="0" w:hanging="360"/>
+        <w:rPr/>
+      </w:pPr>
+      <w:r>
+        <w:rPr>
+          <w:rFonts w:cs="Times New Roman" w:ascii="Liberation Serif" w:hAnsi="Liberation Serif"/>
+          <w:b/>
+          <w:sz w:val="24"/>
+          <w:szCs w:val="24"/>
+        </w:rPr>
+        <w:t>Transition:</w:t>
+      </w:r>
+      <w:r>
+        <w:rPr>
+          <w:rFonts w:cs="Times New Roman" w:ascii="Liberation Serif" w:hAnsi="Liberation Serif"/>
+          <w:sz w:val="24"/>
+          <w:szCs w:val="24"/>
+        </w:rPr>
+        <w:t xml:space="preserve"> </w:t>
+      </w:r>
+    </w:p>
+    <w:p>
+      <w:pPr>
+        <w:pStyle w:val="Normal"/>
+        <w:spacing w:lineRule="auto" w:line="480" w:before="0" w:after="0"/>
+        <w:jc w:val="center"/>
         <w:rPr>
           <w:rFonts w:ascii="Liberation Serif" w:hAnsi="Liberation Serif"/>
           <w:sz w:val="24"/>
@@ -570,7 +581,58 @@
           <w:sz w:val="24"/>
           <w:szCs w:val="24"/>
         </w:rPr>
-        <w:t>Transition:</w:t>
+        <w:t>Conclusion</w:t>
+      </w:r>
+    </w:p>
+    <w:p>
+      <w:pPr>
+        <w:pStyle w:val="Normal"/>
+        <w:spacing w:lineRule="auto" w:line="480" w:before="0" w:after="0"/>
+        <w:ind w:left="360" w:hanging="360"/>
+        <w:rPr/>
+      </w:pPr>
+      <w:r>
+        <w:rPr>
+          <w:rFonts w:cs="Times New Roman" w:ascii="Liberation Serif" w:hAnsi="Liberation Serif"/>
+          <w:b/>
+          <w:sz w:val="24"/>
+          <w:szCs w:val="24"/>
+        </w:rPr>
+        <w:t xml:space="preserve">Review Main Points: </w:t>
+      </w:r>
+    </w:p>
+    <w:p>
+      <w:pPr>
+        <w:pStyle w:val="Normal"/>
+        <w:spacing w:lineRule="auto" w:line="480" w:before="0" w:after="0"/>
+        <w:ind w:left="360" w:hanging="360"/>
+        <w:rPr/>
+      </w:pPr>
+      <w:r>
+        <w:rPr>
+          <w:rFonts w:cs="Times New Roman" w:ascii="Liberation Serif" w:hAnsi="Liberation Serif"/>
+          <w:b/>
+          <w:sz w:val="24"/>
+          <w:szCs w:val="24"/>
+        </w:rPr>
+        <w:t xml:space="preserve">Restated Thesis: </w:t>
+      </w:r>
+    </w:p>
+    <w:p>
+      <w:pPr>
+        <w:pStyle w:val="Normal"/>
+        <w:spacing w:lineRule="auto" w:line="480" w:before="0" w:after="0"/>
+        <w:ind w:left="360" w:hanging="360"/>
+        <w:rPr/>
+      </w:pPr>
+      <w:r>
+        <w:rPr>
+          <w:rFonts w:cs="Times New Roman" w:ascii="Liberation Serif" w:hAnsi="Liberation Serif"/>
+          <w:b/>
+          <w:sz w:val="24"/>
+          <w:szCs w:val="24"/>
+        </w:rPr>
+        <w:t>Clincher Connected with the Introduction:</w:t>
       </w:r>
       <w:r>
         <w:rPr>
@@ -584,105 +646,10 @@
     <w:p>
       <w:pPr>
         <w:pStyle w:val="Normal"/>
-        <w:spacing w:lineRule="auto" w:line="480" w:before="0" w:after="0"/>
+        <w:spacing w:before="0" w:after="0"/>
+        <w:ind w:left="360" w:right="0" w:hanging="360"/>
         <w:jc w:val="center"/>
-        <w:rPr>
-          <w:rFonts w:ascii="Liberation Serif" w:hAnsi="Liberation Serif"/>
-          <w:sz w:val="24"/>
-          <w:szCs w:val="24"/>
-        </w:rPr>
-      </w:pPr>
-      <w:r>
-        <w:rPr>
-          <w:rFonts w:cs="Times New Roman" w:ascii="Liberation Serif" w:hAnsi="Liberation Serif"/>
-          <w:b/>
-          <w:sz w:val="24"/>
-          <w:szCs w:val="24"/>
-        </w:rPr>
-        <w:t>Conclusion</w:t>
-      </w:r>
-    </w:p>
-    <w:p>
-      <w:pPr>
-        <w:pStyle w:val="Normal"/>
-        <w:spacing w:lineRule="auto" w:line="480" w:before="0" w:after="0"/>
-        <w:ind w:left="360" w:hanging="360"/>
-        <w:rPr>
-          <w:rFonts w:ascii="Liberation Serif" w:hAnsi="Liberation Serif"/>
-          <w:sz w:val="24"/>
-          <w:szCs w:val="24"/>
-        </w:rPr>
-      </w:pPr>
-      <w:r>
-        <w:rPr>
-          <w:rFonts w:cs="Times New Roman" w:ascii="Liberation Serif" w:hAnsi="Liberation Serif"/>
-          <w:b/>
-          <w:sz w:val="24"/>
-          <w:szCs w:val="24"/>
-        </w:rPr>
-        <w:t xml:space="preserve">Review Main Points: </w:t>
-      </w:r>
-    </w:p>
-    <w:p>
-      <w:pPr>
-        <w:pStyle w:val="Normal"/>
-        <w:spacing w:lineRule="auto" w:line="480" w:before="0" w:after="0"/>
-        <w:ind w:left="360" w:hanging="360"/>
-        <w:rPr>
-          <w:rFonts w:ascii="Liberation Serif" w:hAnsi="Liberation Serif"/>
-          <w:sz w:val="24"/>
-          <w:szCs w:val="24"/>
-        </w:rPr>
-      </w:pPr>
-      <w:r>
-        <w:rPr>
-          <w:rFonts w:cs="Times New Roman" w:ascii="Liberation Serif" w:hAnsi="Liberation Serif"/>
-          <w:b/>
-          <w:sz w:val="24"/>
-          <w:szCs w:val="24"/>
-        </w:rPr>
-        <w:t xml:space="preserve">Restated Thesis: </w:t>
-      </w:r>
-    </w:p>
-    <w:p>
-      <w:pPr>
-        <w:pStyle w:val="Normal"/>
-        <w:spacing w:lineRule="auto" w:line="480" w:before="0" w:after="0"/>
-        <w:ind w:left="360" w:hanging="360"/>
-        <w:rPr>
-          <w:rFonts w:ascii="Liberation Serif" w:hAnsi="Liberation Serif"/>
-          <w:sz w:val="24"/>
-          <w:szCs w:val="24"/>
-        </w:rPr>
-      </w:pPr>
-      <w:r>
-        <w:rPr>
-          <w:rFonts w:cs="Times New Roman" w:ascii="Liberation Serif" w:hAnsi="Liberation Serif"/>
-          <w:b/>
-          <w:sz w:val="24"/>
-          <w:szCs w:val="24"/>
-        </w:rPr>
-        <w:t>Clincher Connected with the Introduction:</w:t>
-      </w:r>
-      <w:r>
-        <w:rPr>
-          <w:rFonts w:cs="Times New Roman" w:ascii="Liberation Serif" w:hAnsi="Liberation Serif"/>
-          <w:sz w:val="24"/>
-          <w:szCs w:val="24"/>
-        </w:rPr>
-        <w:t xml:space="preserve"> </w:t>
-      </w:r>
-    </w:p>
-    <w:p>
-      <w:pPr>
-        <w:pStyle w:val="Normal"/>
-        <w:spacing w:before="0" w:after="0"/>
-        <w:jc w:val="center"/>
-        <w:rPr>
-          <w:rFonts w:ascii="Liberation Serif" w:hAnsi="Liberation Serif"/>
-          <w:sz w:val="24"/>
-          <w:szCs w:val="24"/>
-        </w:rPr>
+        <w:rPr/>
       </w:pPr>
       <w:r>
         <w:rPr>
@@ -693,58 +660,32 @@
           <w:sz w:val="24"/>
           <w:szCs w:val="24"/>
         </w:rPr>
-        <w:t>Cut-and-Past</w:t>
-      </w:r>
-      <w:del w:id="0" w:author="Unknown Author" w:date="2020-08-21T15:45:37Z">
-        <w:r>
-          <w:rPr>
-            <w:rFonts w:cs="Times New Roman" w:ascii="Liberation Serif" w:hAnsi="Liberation Serif"/>
-            <w:b/>
-            <w:bCs/>
-            <w:color w:val="C9211E"/>
-            <w:sz w:val="24"/>
-            <w:szCs w:val="24"/>
-          </w:rPr>
-          <w:delText xml:space="preserve">e </w:delText>
-        </w:r>
-      </w:del>
-      <w:r>
-        <w:rPr>
-          <w:rFonts w:cs="Times New Roman" w:ascii="Liberation Serif" w:hAnsi="Liberation Serif"/>
-          <w:b/>
-          <w:bCs/>
+        <w:t>Cut-and-Paste Zone</w:t>
+      </w:r>
+    </w:p>
+    <w:p>
+      <w:pPr>
+        <w:pStyle w:val="Normal"/>
+        <w:spacing w:before="0" w:after="0"/>
+        <w:ind w:left="360" w:right="0" w:hanging="360"/>
+        <w:jc w:val="center"/>
+        <w:rPr/>
+      </w:pPr>
+      <w:r>
+        <w:rPr>
+          <w:rFonts w:cs="Times New Roman" w:ascii="Liberation Serif" w:hAnsi="Liberation Serif"/>
           <w:color w:val="C9211E"/>
           <w:sz w:val="24"/>
           <w:szCs w:val="24"/>
         </w:rPr>
-        <w:t>e Zone</w:t>
+        <w:t>(You can use ctrl+x to cut and ctrl+v to paste)</w:t>
       </w:r>
     </w:p>
     <w:p>
       <w:pPr>
         <w:pStyle w:val="Normal"/>
         <w:spacing w:before="0" w:after="0"/>
-        <w:jc w:val="center"/>
-        <w:rPr>
-          <w:rFonts w:ascii="Liberation Serif" w:hAnsi="Liberation Serif"/>
-          <w:sz w:val="24"/>
-          <w:szCs w:val="24"/>
-        </w:rPr>
-      </w:pPr>
-      <w:r>
-        <w:rPr>
-          <w:rFonts w:cs="Times New Roman" w:ascii="Liberation Serif" w:hAnsi="Liberation Serif"/>
-          <w:color w:val="C9211E"/>
-          <w:sz w:val="24"/>
-          <w:szCs w:val="24"/>
-        </w:rPr>
-        <w:t>(You can use ctrl+x to cut and ctrl+v to paste)</w:t>
-      </w:r>
-    </w:p>
-    <w:p>
-      <w:pPr>
-        <w:pStyle w:val="Normal"/>
-        <w:spacing w:before="0" w:after="0"/>
+        <w:ind w:left="360" w:right="0" w:hanging="360"/>
         <w:jc w:val="left"/>
         <w:rPr>
           <w:rFonts w:ascii="Liberation Serif" w:hAnsi="Liberation Serif" w:cs="Times New Roman"/>
@@ -769,13 +710,9 @@
           <w:tab w:val="clear" w:pos="720"/>
         </w:tabs>
         <w:spacing w:before="0" w:after="0"/>
-        <w:ind w:left="720" w:right="0" w:hanging="720"/>
+        <w:ind w:left="360" w:right="0" w:hanging="360"/>
         <w:jc w:val="left"/>
-        <w:rPr>
-          <w:rFonts w:ascii="Liberation Serif" w:hAnsi="Liberation Serif"/>
-          <w:sz w:val="24"/>
-          <w:szCs w:val="24"/>
-        </w:rPr>
+        <w:rPr/>
       </w:pPr>
       <w:r>
         <w:rPr>
@@ -794,13 +731,9 @@
           <w:tab w:val="clear" w:pos="720"/>
         </w:tabs>
         <w:spacing w:before="0" w:after="0"/>
-        <w:ind w:left="720" w:right="0" w:hanging="720"/>
+        <w:ind w:left="360" w:right="0" w:hanging="360"/>
         <w:jc w:val="left"/>
-        <w:rPr>
-          <w:rFonts w:ascii="Liberation Serif" w:hAnsi="Liberation Serif"/>
-          <w:sz w:val="24"/>
-          <w:szCs w:val="24"/>
-        </w:rPr>
+        <w:rPr/>
       </w:pPr>
       <w:r>
         <w:rPr>
@@ -819,13 +752,9 @@
           <w:tab w:val="clear" w:pos="720"/>
         </w:tabs>
         <w:spacing w:before="0" w:after="0"/>
-        <w:ind w:left="720" w:right="0" w:hanging="720"/>
+        <w:ind w:left="360" w:right="0" w:hanging="360"/>
         <w:jc w:val="left"/>
-        <w:rPr>
-          <w:rFonts w:ascii="Liberation Serif" w:hAnsi="Liberation Serif"/>
-          <w:sz w:val="24"/>
-          <w:szCs w:val="24"/>
-        </w:rPr>
+        <w:rPr/>
       </w:pPr>
       <w:r>
         <w:rPr>
@@ -844,13 +773,9 @@
           <w:tab w:val="clear" w:pos="720"/>
         </w:tabs>
         <w:spacing w:before="0" w:after="0"/>
-        <w:ind w:left="720" w:right="0" w:hanging="720"/>
+        <w:ind w:left="360" w:right="0" w:hanging="360"/>
         <w:jc w:val="left"/>
-        <w:rPr>
-          <w:rFonts w:ascii="Liberation Serif" w:hAnsi="Liberation Serif"/>
-          <w:sz w:val="24"/>
-          <w:szCs w:val="24"/>
-        </w:rPr>
+        <w:rPr/>
       </w:pPr>
       <w:r>
         <w:rPr>
@@ -869,13 +794,9 @@
           <w:tab w:val="clear" w:pos="720"/>
         </w:tabs>
         <w:spacing w:before="0" w:after="0"/>
-        <w:ind w:left="720" w:right="0" w:hanging="720"/>
+        <w:ind w:left="360" w:right="0" w:hanging="360"/>
         <w:jc w:val="left"/>
-        <w:rPr>
-          <w:rFonts w:ascii="Liberation Serif" w:hAnsi="Liberation Serif"/>
-          <w:sz w:val="24"/>
-          <w:szCs w:val="24"/>
-        </w:rPr>
+        <w:rPr/>
       </w:pPr>
       <w:r>
         <w:rPr>
@@ -894,13 +815,9 @@
           <w:tab w:val="clear" w:pos="720"/>
         </w:tabs>
         <w:spacing w:before="0" w:after="0"/>
-        <w:ind w:left="720" w:right="0" w:hanging="720"/>
+        <w:ind w:left="360" w:right="0" w:hanging="360"/>
         <w:jc w:val="left"/>
-        <w:rPr>
-          <w:rFonts w:ascii="Liberation Serif" w:hAnsi="Liberation Serif"/>
-          <w:sz w:val="24"/>
-          <w:szCs w:val="24"/>
-        </w:rPr>
+        <w:rPr/>
       </w:pPr>
       <w:r>
         <w:rPr>
@@ -919,13 +836,9 @@
           <w:tab w:val="clear" w:pos="720"/>
         </w:tabs>
         <w:spacing w:before="0" w:after="0"/>
-        <w:ind w:left="720" w:right="0" w:hanging="720"/>
+        <w:ind w:left="360" w:right="0" w:hanging="360"/>
         <w:jc w:val="left"/>
-        <w:rPr>
-          <w:rFonts w:ascii="Liberation Serif" w:hAnsi="Liberation Serif"/>
-          <w:sz w:val="24"/>
-          <w:szCs w:val="24"/>
-        </w:rPr>
+        <w:rPr/>
       </w:pPr>
       <w:r>
         <w:rPr>
@@ -944,13 +857,9 @@
           <w:tab w:val="clear" w:pos="720"/>
         </w:tabs>
         <w:spacing w:before="0" w:after="0"/>
-        <w:ind w:left="720" w:right="0" w:hanging="720"/>
+        <w:ind w:left="360" w:right="0" w:hanging="360"/>
         <w:jc w:val="left"/>
-        <w:rPr>
-          <w:rFonts w:ascii="Liberation Serif" w:hAnsi="Liberation Serif"/>
-          <w:sz w:val="24"/>
-          <w:szCs w:val="24"/>
-        </w:rPr>
+        <w:rPr/>
       </w:pPr>
       <w:r>
         <w:rPr>
@@ -969,13 +878,9 @@
           <w:tab w:val="clear" w:pos="720"/>
         </w:tabs>
         <w:spacing w:before="0" w:after="0"/>
-        <w:ind w:left="720" w:right="0" w:hanging="720"/>
+        <w:ind w:left="360" w:right="0" w:hanging="360"/>
         <w:jc w:val="left"/>
-        <w:rPr>
-          <w:rFonts w:ascii="Liberation Serif" w:hAnsi="Liberation Serif"/>
-          <w:sz w:val="24"/>
-          <w:szCs w:val="24"/>
-        </w:rPr>
+        <w:rPr/>
       </w:pPr>
       <w:r>
         <w:rPr>
@@ -994,13 +899,9 @@
           <w:tab w:val="clear" w:pos="720"/>
         </w:tabs>
         <w:spacing w:before="0" w:after="0"/>
-        <w:ind w:left="720" w:right="0" w:hanging="720"/>
+        <w:ind w:left="360" w:right="0" w:hanging="360"/>
         <w:jc w:val="left"/>
-        <w:rPr>
-          <w:rFonts w:ascii="Liberation Serif" w:hAnsi="Liberation Serif"/>
-          <w:sz w:val="24"/>
-          <w:szCs w:val="24"/>
-        </w:rPr>
+        <w:rPr/>
       </w:pPr>
       <w:r>
         <w:rPr>
@@ -1019,14 +920,30 @@
           <w:tab w:val="clear" w:pos="720"/>
         </w:tabs>
         <w:spacing w:before="0" w:after="0"/>
-        <w:ind w:left="720" w:right="0" w:hanging="720"/>
+        <w:ind w:left="360" w:right="0" w:hanging="360"/>
         <w:jc w:val="left"/>
-        <w:rPr>
-          <w:rFonts w:ascii="Liberation Serif" w:hAnsi="Liberation Serif" w:cs="Times New Roman"/>
+        <w:rPr/>
+      </w:pPr>
+      <w:r>
+        <w:rPr>
+          <w:rFonts w:cs="Times New Roman" w:ascii="Liberation Serif" w:hAnsi="Liberation Serif"/>
           <w:color w:val="C9211E"/>
           <w:sz w:val="24"/>
           <w:szCs w:val="24"/>
         </w:rPr>
+        <w:t>Looking at the same program checklists, you can complete an AA in General Studies with a Communication concentration while taking fewer classes than a minor, since you already are taking the general education classes for your Bachelor's.</w:t>
+      </w:r>
+    </w:p>
+    <w:p>
+      <w:pPr>
+        <w:pStyle w:val="Normal"/>
+        <w:tabs>
+          <w:tab w:val="clear" w:pos="720"/>
+        </w:tabs>
+        <w:spacing w:before="0" w:after="0"/>
+        <w:ind w:left="360" w:right="0" w:hanging="360"/>
+        <w:jc w:val="left"/>
+        <w:rPr/>
       </w:pPr>
       <w:r>
         <w:rPr>
@@ -1035,7 +952,7 @@
           <w:sz w:val="24"/>
           <w:szCs w:val="24"/>
         </w:rPr>
-        <w:t>Looking at the same program checklists, you can complete an AA in General Studies with a Communication concentration while taking fewer classes than a minor, since you already are taking the general education classes for your Bachelor's.</w:t>
+        <w:t>Most college freshmen and sophomores are selecting majors currently.</w:t>
       </w:r>
     </w:p>
     <w:p>
@@ -1045,13 +962,9 @@
           <w:tab w:val="clear" w:pos="720"/>
         </w:tabs>
         <w:spacing w:before="0" w:after="0"/>
-        <w:ind w:left="720" w:right="0" w:hanging="720"/>
+        <w:ind w:left="360" w:right="0" w:hanging="360"/>
         <w:jc w:val="left"/>
-        <w:rPr>
-          <w:rFonts w:ascii="Liberation Serif" w:hAnsi="Liberation Serif"/>
-          <w:sz w:val="24"/>
-          <w:szCs w:val="24"/>
-        </w:rPr>
+        <w:rPr/>
       </w:pPr>
       <w:r>
         <w:rPr>
@@ -1060,7 +973,7 @@
           <w:sz w:val="24"/>
           <w:szCs w:val="24"/>
         </w:rPr>
-        <w:t>Most college freshmen and sophomores are selecting majors currently.</w:t>
+        <w:t>Now that we've discussed the strengths of the General Studies program, let's talk about the Communication concentration.</w:t>
       </w:r>
     </w:p>
     <w:p>
@@ -1070,13 +983,9 @@
           <w:tab w:val="clear" w:pos="720"/>
         </w:tabs>
         <w:spacing w:before="0" w:after="0"/>
-        <w:ind w:left="720" w:right="0" w:hanging="720"/>
+        <w:ind w:left="360" w:right="0" w:hanging="360"/>
         <w:jc w:val="left"/>
-        <w:rPr>
-          <w:rFonts w:ascii="Liberation Serif" w:hAnsi="Liberation Serif"/>
-          <w:sz w:val="24"/>
-          <w:szCs w:val="24"/>
-        </w:rPr>
+        <w:rPr/>
       </w:pPr>
       <w:r>
         <w:rPr>
@@ -1085,7 +994,7 @@
           <w:sz w:val="24"/>
           <w:szCs w:val="24"/>
         </w:rPr>
-        <w:t>Now that we've discussed the strengths of the General Studies program, let's talk about the Communication concentration.</w:t>
+        <w:t>Tennessee residents can use programs like the Tennessee Promise program at Tusculum while working on an Associate's degree, as listed on the Tennessee Promise Scholarship website.</w:t>
       </w:r>
     </w:p>
     <w:p>
@@ -1095,13 +1004,9 @@
           <w:tab w:val="clear" w:pos="720"/>
         </w:tabs>
         <w:spacing w:before="0" w:after="0"/>
-        <w:ind w:left="720" w:right="0" w:hanging="720"/>
+        <w:ind w:left="360" w:right="0" w:hanging="360"/>
         <w:jc w:val="left"/>
-        <w:rPr>
-          <w:rFonts w:ascii="Liberation Serif" w:hAnsi="Liberation Serif"/>
-          <w:sz w:val="24"/>
-          <w:szCs w:val="24"/>
-        </w:rPr>
+        <w:rPr/>
       </w:pPr>
       <w:r>
         <w:rPr>
@@ -1110,7 +1015,7 @@
           <w:sz w:val="24"/>
           <w:szCs w:val="24"/>
         </w:rPr>
-        <w:t>Tennessee residents can use programs like the Tennessee Promise program at Tusculum while working on an Associate's degree, as listed on the Tennessee Promise Scholarship website.</w:t>
+        <w:t>The Associate's in General Studies: Communication degree is a great choice for the average student at Tusculum.</w:t>
       </w:r>
     </w:p>
     <w:p>
@@ -1120,13 +1025,9 @@
           <w:tab w:val="clear" w:pos="720"/>
         </w:tabs>
         <w:spacing w:before="0" w:after="0"/>
-        <w:ind w:left="720" w:right="0" w:hanging="720"/>
+        <w:ind w:left="360" w:right="0" w:hanging="360"/>
         <w:jc w:val="left"/>
-        <w:rPr>
-          <w:rFonts w:ascii="Liberation Serif" w:hAnsi="Liberation Serif"/>
-          <w:sz w:val="24"/>
-          <w:szCs w:val="24"/>
-        </w:rPr>
+        <w:rPr/>
       </w:pPr>
       <w:r>
         <w:rPr>
@@ -1144,14 +1045,10 @@
         <w:tabs>
           <w:tab w:val="clear" w:pos="720"/>
         </w:tabs>
-        <w:spacing w:before="0" w:after="0"/>
-        <w:ind w:left="720" w:right="0" w:hanging="720"/>
+        <w:spacing w:lineRule="auto" w:line="480" w:before="0" w:after="0"/>
+        <w:ind w:left="360" w:right="0" w:hanging="360"/>
         <w:jc w:val="left"/>
-        <w:rPr>
-          <w:rFonts w:ascii="Liberation Serif" w:hAnsi="Liberation Serif"/>
-          <w:sz w:val="24"/>
-          <w:szCs w:val="24"/>
-        </w:rPr>
+        <w:rPr/>
       </w:pPr>
       <w:r>
         <w:rPr>
@@ -1160,69 +1057,7 @@
           <w:sz w:val="24"/>
           <w:szCs w:val="24"/>
         </w:rPr>
-        <w:t>The Associate's in General Studies: Communication degree is a great choice for the average student at Tusculum.</w:t>
-      </w:r>
-    </w:p>
-    <w:p>
-      <w:pPr>
-        <w:pStyle w:val="Normal"/>
-        <w:tabs>
-          <w:tab w:val="clear" w:pos="720"/>
-        </w:tabs>
-        <w:spacing w:before="0" w:after="0"/>
-        <w:ind w:left="720" w:right="0" w:hanging="720"/>
-        <w:jc w:val="left"/>
-        <w:rPr>
-          <w:rFonts w:ascii="Liberation Serif" w:hAnsi="Liberation Serif"/>
-          <w:sz w:val="24"/>
-          <w:szCs w:val="24"/>
-        </w:rPr>
-      </w:pPr>
-      <w:r>
-        <w:rPr>
-          <w:rFonts w:cs="Times New Roman" w:ascii="Liberation Serif" w:hAnsi="Liberation Serif"/>
-          <w:color w:val="C9211E"/>
-          <w:sz w:val="24"/>
-          <w:szCs w:val="24"/>
-        </w:rPr>
         <w:t>Tusculum's Associate's in General studies is an excellent place to start your college degree.</w:t>
-      </w:r>
-    </w:p>
-    <w:p>
-      <w:pPr>
-        <w:pStyle w:val="Normal"/>
-        <w:tabs>
-          <w:tab w:val="clear" w:pos="720"/>
-        </w:tabs>
-        <w:spacing w:before="0" w:after="0"/>
-        <w:ind w:left="720" w:right="0" w:hanging="720"/>
-        <w:rPr>
-          <w:rFonts w:ascii="Liberation Serif" w:hAnsi="Liberation Serif"/>
-          <w:sz w:val="24"/>
-          <w:szCs w:val="24"/>
-        </w:rPr>
-      </w:pPr>
-      <w:r>
-        <w:rPr>
-          <w:rFonts w:ascii="Liberation Serif" w:hAnsi="Liberation Serif"/>
-          <w:sz w:val="24"/>
-          <w:szCs w:val="24"/>
-        </w:rPr>
-      </w:r>
-    </w:p>
-    <w:p>
-      <w:pPr>
-        <w:pStyle w:val="Normal"/>
-        <w:spacing w:lineRule="auto" w:line="480" w:before="0" w:after="0"/>
-        <w:ind w:left="360" w:hanging="360"/>
-        <w:rPr>
-          <w:rFonts w:ascii="Liberation Serif" w:hAnsi="Liberation Serif"/>
-          <w:sz w:val="24"/>
-          <w:szCs w:val="24"/>
-        </w:rPr>
-      </w:pPr>
-      <w:r>
-        <w:rPr/>
       </w:r>
     </w:p>
     <w:sectPr>
@@ -1247,6 +1082,9 @@
       <w:lvlText w:val="%1."/>
       <w:lvlJc w:val="left"/>
       <w:pPr>
+        <w:tabs>
+          <w:tab w:val="num" w:pos="720"/>
+        </w:tabs>
         <w:ind w:left="1080" w:hanging="360"/>
       </w:pPr>
     </w:lvl>
@@ -1256,6 +1094,9 @@
       <w:lvlText w:val="%2."/>
       <w:lvlJc w:val="left"/>
       <w:pPr>
+        <w:tabs>
+          <w:tab w:val="num" w:pos="1080"/>
+        </w:tabs>
         <w:ind w:left="1800" w:hanging="360"/>
       </w:pPr>
     </w:lvl>
@@ -1265,6 +1106,9 @@
       <w:lvlText w:val="%3."/>
       <w:lvlJc w:val="right"/>
       <w:pPr>
+        <w:tabs>
+          <w:tab w:val="num" w:pos="1440"/>
+        </w:tabs>
         <w:ind w:left="2520" w:hanging="180"/>
       </w:pPr>
     </w:lvl>
@@ -1274,6 +1118,9 @@
       <w:lvlText w:val="%4."/>
       <w:lvlJc w:val="left"/>
       <w:pPr>
+        <w:tabs>
+          <w:tab w:val="num" w:pos="1800"/>
+        </w:tabs>
         <w:ind w:left="3240" w:hanging="360"/>
       </w:pPr>
     </w:lvl>
@@ -1283,6 +1130,9 @@
       <w:lvlText w:val="%5."/>
       <w:lvlJc w:val="left"/>
       <w:pPr>
+        <w:tabs>
+          <w:tab w:val="num" w:pos="2160"/>
+        </w:tabs>
         <w:ind w:left="3960" w:hanging="360"/>
       </w:pPr>
     </w:lvl>
@@ -1292,6 +1142,9 @@
       <w:lvlText w:val="%6."/>
       <w:lvlJc w:val="right"/>
       <w:pPr>
+        <w:tabs>
+          <w:tab w:val="num" w:pos="2520"/>
+        </w:tabs>
         <w:ind w:left="4680" w:hanging="180"/>
       </w:pPr>
     </w:lvl>
@@ -1301,6 +1154,9 @@
       <w:lvlText w:val="%7."/>
       <w:lvlJc w:val="left"/>
       <w:pPr>
+        <w:tabs>
+          <w:tab w:val="num" w:pos="2880"/>
+        </w:tabs>
         <w:ind w:left="5400" w:hanging="360"/>
       </w:pPr>
     </w:lvl>
@@ -1310,6 +1166,9 @@
       <w:lvlText w:val="%8."/>
       <w:lvlJc w:val="left"/>
       <w:pPr>
+        <w:tabs>
+          <w:tab w:val="num" w:pos="3240"/>
+        </w:tabs>
         <w:ind w:left="6120" w:hanging="360"/>
       </w:pPr>
     </w:lvl>
@@ -1319,6 +1178,9 @@
       <w:lvlText w:val="%9."/>
       <w:lvlJc w:val="right"/>
       <w:pPr>
+        <w:tabs>
+          <w:tab w:val="num" w:pos="3600"/>
+        </w:tabs>
         <w:ind w:left="6840" w:hanging="180"/>
       </w:pPr>
     </w:lvl>
@@ -1330,6 +1192,9 @@
       <w:lvlText w:val="%1."/>
       <w:lvlJc w:val="left"/>
       <w:pPr>
+        <w:tabs>
+          <w:tab w:val="num" w:pos="720"/>
+        </w:tabs>
         <w:ind w:left="1200" w:hanging="360"/>
       </w:pPr>
     </w:lvl>
@@ -1339,6 +1204,9 @@
       <w:lvlText w:val="%2."/>
       <w:lvlJc w:val="left"/>
       <w:pPr>
+        <w:tabs>
+          <w:tab w:val="num" w:pos="1080"/>
+        </w:tabs>
         <w:ind w:left="1920" w:hanging="360"/>
       </w:pPr>
     </w:lvl>
@@ -1348,6 +1216,9 @@
       <w:lvlText w:val="%3."/>
       <w:lvlJc w:val="right"/>
       <w:pPr>
+        <w:tabs>
+          <w:tab w:val="num" w:pos="1440"/>
+        </w:tabs>
         <w:ind w:left="2640" w:hanging="180"/>
       </w:pPr>
     </w:lvl>
@@ -1357,6 +1228,9 @@
       <w:lvlText w:val="%4."/>
       <w:lvlJc w:val="left"/>
       <w:pPr>
+        <w:tabs>
+          <w:tab w:val="num" w:pos="1800"/>
+        </w:tabs>
         <w:ind w:left="3360" w:hanging="360"/>
       </w:pPr>
     </w:lvl>
@@ -1366,6 +1240,9 @@
       <w:lvlText w:val="%5."/>
       <w:lvlJc w:val="left"/>
       <w:pPr>
+        <w:tabs>
+          <w:tab w:val="num" w:pos="2160"/>
+        </w:tabs>
         <w:ind w:left="4080" w:hanging="360"/>
       </w:pPr>
     </w:lvl>
@@ -1375,6 +1252,9 @@
       <w:lvlText w:val="%6."/>
       <w:lvlJc w:val="right"/>
       <w:pPr>
+        <w:tabs>
+          <w:tab w:val="num" w:pos="2520"/>
+        </w:tabs>
         <w:ind w:left="4800" w:hanging="180"/>
       </w:pPr>
     </w:lvl>
@@ -1384,6 +1264,9 @@
       <w:lvlText w:val="%7."/>
       <w:lvlJc w:val="left"/>
       <w:pPr>
+        <w:tabs>
+          <w:tab w:val="num" w:pos="2880"/>
+        </w:tabs>
         <w:ind w:left="5520" w:hanging="360"/>
       </w:pPr>
     </w:lvl>
@@ -1393,6 +1276,9 @@
       <w:lvlText w:val="%8."/>
       <w:lvlJc w:val="left"/>
       <w:pPr>
+        <w:tabs>
+          <w:tab w:val="num" w:pos="3240"/>
+        </w:tabs>
         <w:ind w:left="6240" w:hanging="360"/>
       </w:pPr>
     </w:lvl>
@@ -1402,6 +1288,9 @@
       <w:lvlText w:val="%9."/>
       <w:lvlJc w:val="right"/>
       <w:pPr>
+        <w:tabs>
+          <w:tab w:val="num" w:pos="3600"/>
+        </w:tabs>
         <w:ind w:left="6960" w:hanging="180"/>
       </w:pPr>
     </w:lvl>
@@ -1414,6 +1303,9 @@
       <w:lvlText w:val=""/>
       <w:lvlJc w:val="left"/>
       <w:pPr>
+        <w:tabs>
+          <w:tab w:val="num" w:pos="0"/>
+        </w:tabs>
         <w:ind w:left="0" w:hanging="0"/>
       </w:pPr>
     </w:lvl>
@@ -1424,6 +1316,9 @@
       <w:lvlText w:val=""/>
       <w:lvlJc w:val="left"/>
       <w:pPr>
+        <w:tabs>
+          <w:tab w:val="num" w:pos="0"/>
+        </w:tabs>
         <w:ind w:left="0" w:hanging="0"/>
       </w:pPr>
     </w:lvl>
@@ -1434,6 +1329,9 @@
       <w:lvlText w:val=""/>
       <w:lvlJc w:val="left"/>
       <w:pPr>
+        <w:tabs>
+          <w:tab w:val="num" w:pos="0"/>
+        </w:tabs>
         <w:ind w:left="0" w:hanging="0"/>
       </w:pPr>
     </w:lvl>
@@ -1444,6 +1342,9 @@
       <w:lvlText w:val=""/>
       <w:lvlJc w:val="left"/>
       <w:pPr>
+        <w:tabs>
+          <w:tab w:val="num" w:pos="0"/>
+        </w:tabs>
         <w:ind w:left="0" w:hanging="0"/>
       </w:pPr>
     </w:lvl>
@@ -1454,6 +1355,9 @@
       <w:lvlText w:val=""/>
       <w:lvlJc w:val="left"/>
       <w:pPr>
+        <w:tabs>
+          <w:tab w:val="num" w:pos="0"/>
+        </w:tabs>
         <w:ind w:left="0" w:hanging="0"/>
       </w:pPr>
     </w:lvl>
@@ -1464,6 +1368,9 @@
       <w:lvlText w:val=""/>
       <w:lvlJc w:val="left"/>
       <w:pPr>
+        <w:tabs>
+          <w:tab w:val="num" w:pos="0"/>
+        </w:tabs>
         <w:ind w:left="0" w:hanging="0"/>
       </w:pPr>
     </w:lvl>
@@ -1474,6 +1381,9 @@
       <w:lvlText w:val=""/>
       <w:lvlJc w:val="left"/>
       <w:pPr>
+        <w:tabs>
+          <w:tab w:val="num" w:pos="0"/>
+        </w:tabs>
         <w:ind w:left="0" w:hanging="0"/>
       </w:pPr>
     </w:lvl>
@@ -1484,6 +1394,9 @@
       <w:lvlText w:val=""/>
       <w:lvlJc w:val="left"/>
       <w:pPr>
+        <w:tabs>
+          <w:tab w:val="num" w:pos="0"/>
+        </w:tabs>
         <w:ind w:left="0" w:hanging="0"/>
       </w:pPr>
     </w:lvl>
@@ -1494,6 +1407,9 @@
       <w:lvlText w:val=""/>
       <w:lvlJc w:val="left"/>
       <w:pPr>
+        <w:tabs>
+          <w:tab w:val="num" w:pos="0"/>
+        </w:tabs>
         <w:ind w:left="0" w:hanging="0"/>
       </w:pPr>
     </w:lvl>

</xml_diff>